<commit_message>
Change homework 01 condition at problem 3
</commit_message>
<xml_diff>
--- a/Homework/01-Entity-Framework-Homework/1. Entity-Framework-Homework.docx
+++ b/Homework/01-Entity-Framework-Homework/1. Entity-Framework-Homework.docx
@@ -484,8 +484,6 @@
       <w:r>
         <w:t>Deletes an employee</w:t>
       </w:r>
-      <w:bookmarkStart w:id="0" w:name="_GoBack"/>
-      <w:bookmarkEnd w:id="0"/>
     </w:p>
     <w:p>
       <w:pPr>
@@ -569,13 +567,16 @@
         <w:t>(inclusive)</w:t>
       </w:r>
       <w:r>
-        <w:t xml:space="preserve">. Select the </w:t>
+        <w:t xml:space="preserve">. </w:t>
+      </w:r>
+      <w:r>
+        <w:t xml:space="preserve">Select each employee's </w:t>
       </w:r>
       <w:r>
         <w:rPr>
           <w:b/>
         </w:rPr>
-        <w:t>project's name</w:t>
+        <w:t>first name</w:t>
       </w:r>
       <w:r>
         <w:t xml:space="preserve">, </w:t>
@@ -584,6 +585,45 @@
         <w:rPr>
           <w:b/>
         </w:rPr>
+        <w:t>last name</w:t>
+      </w:r>
+      <w:r>
+        <w:rPr>
+          <w:b/>
+        </w:rPr>
+        <w:t xml:space="preserve"> </w:t>
+      </w:r>
+      <w:r>
+        <w:t xml:space="preserve">and </w:t>
+      </w:r>
+      <w:r>
+        <w:rPr>
+          <w:b/>
+        </w:rPr>
+        <w:t xml:space="preserve">manager </w:t>
+      </w:r>
+      <w:r>
+        <w:rPr>
+          <w:b/>
+        </w:rPr>
+        <w:t xml:space="preserve">name </w:t>
+      </w:r>
+      <w:r>
+        <w:t>and each of their projects'</w:t>
+      </w:r>
+      <w:r>
+        <w:rPr>
+          <w:b/>
+        </w:rPr>
+        <w:t xml:space="preserve"> name</w:t>
+      </w:r>
+      <w:r>
+        <w:t xml:space="preserve">, </w:t>
+      </w:r>
+      <w:r>
+        <w:rPr>
+          <w:b/>
+        </w:rPr>
         <w:t>start date</w:t>
       </w:r>
       <w:r>
@@ -595,15 +635,8 @@
         </w:rPr>
         <w:t>end date</w:t>
       </w:r>
-      <w:r>
-        <w:t xml:space="preserve"> and </w:t>
-      </w:r>
-      <w:r>
-        <w:rPr>
-          <w:b/>
-        </w:rPr>
-        <w:t>manager name</w:t>
-      </w:r>
+      <w:bookmarkStart w:id="0" w:name="_GoBack"/>
+      <w:bookmarkEnd w:id="0"/>
       <w:r>
         <w:t>.</w:t>
       </w:r>
@@ -2311,7 +2344,7 @@
                               <w:sz w:val="18"/>
                               <w:szCs w:val="18"/>
                             </w:rPr>
-                            <w:t>4</w:t>
+                            <w:t>1</w:t>
                           </w:r>
                           <w:r>
                             <w:rPr>
@@ -2432,7 +2465,7 @@
                         <w:sz w:val="18"/>
                         <w:szCs w:val="18"/>
                       </w:rPr>
-                      <w:t>4</w:t>
+                      <w:t>1</w:t>
                     </w:r>
                     <w:r>
                       <w:rPr>
@@ -3794,7 +3827,7 @@
         </mc:Choice>
         <mc:Fallback>
           <w:pict>
-            <v:line w14:anchorId="22C437EF" id="Straight Connector 1" o:spid="_x0000_s1026" style="position:absolute;flip:y;z-index:251662336;visibility:visible;mso-wrap-style:square;mso-width-percent:0;mso-height-percent:0;mso-wrap-distance-left:9pt;mso-wrap-distance-top:0;mso-wrap-distance-right:9pt;mso-wrap-distance-bottom:0;mso-position-horizontal:absolute;mso-position-horizontal-relative:text;mso-position-vertical:absolute;mso-position-vertical-relative:text;mso-width-percent:0;mso-height-percent:0;mso-width-relative:margin;mso-height-relative:margin" from="-.35pt,11.2pt" to="520.45pt,11.2pt" o:gfxdata="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" strokecolor="#f37123" strokeweight="1pt">
+            <v:line w14:anchorId="7DFE5368" id="Straight Connector 1" o:spid="_x0000_s1026" style="position:absolute;flip:y;z-index:251662336;visibility:visible;mso-wrap-style:square;mso-width-percent:0;mso-height-percent:0;mso-wrap-distance-left:9pt;mso-wrap-distance-top:0;mso-wrap-distance-right:9pt;mso-wrap-distance-bottom:0;mso-position-horizontal:absolute;mso-position-horizontal-relative:text;mso-position-vertical:absolute;mso-position-vertical-relative:text;mso-width-percent:0;mso-height-percent:0;mso-width-relative:margin;mso-height-relative:margin" from="-.35pt,11.2pt" to="520.45pt,11.2pt" o:gfxdata="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" strokecolor="#f37123" strokeweight="1pt">
               <v:stroke endcap="round"/>
             </v:line>
           </w:pict>
@@ -9701,7 +9734,7 @@
 </file>
 
 <file path=customXml/itemProps1.xml><?xml version="1.0" encoding="utf-8"?>
-<ds:datastoreItem xmlns:ds="http://schemas.openxmlformats.org/officeDocument/2006/customXml" ds:itemID="{999E5314-62A8-49B6-96B5-C3B243479B4A}">
+<ds:datastoreItem xmlns:ds="http://schemas.openxmlformats.org/officeDocument/2006/customXml" ds:itemID="{91D697E6-C66D-4F47-93B2-D0ABB1890DB6}">
   <ds:schemaRefs>
     <ds:schemaRef ds:uri="http://schemas.openxmlformats.org/officeDocument/2006/bibliography"/>
   </ds:schemaRefs>

</xml_diff>